<commit_message>
can now create good enough labels
</commit_message>
<xml_diff>
--- a/src/main/resources/de/tautenhahn/collection/cards/labels/template.docx
+++ b/src/main/resources/de/tautenhahn/collection/cards/labels/template.docx
@@ -5,42 +5,142 @@
     <w:p>
       <w:pPr>
         <w:pStyle w:val="Normal"/>
-        <w:rPr/>
+        <w:pageBreakBefore w:val="false"/>
+        <w:rPr>
+          <w:sz w:val="12"/>
+          <w:szCs w:val="12"/>
+        </w:rPr>
       </w:pPr>
       <w:r>
-        <w:rPr/>
-        <w:t>Nu aber</w:t>
-      </w:r>
-      <w:r>
-        <w:rPr/>
-        <w:t>:</w:t>
+        <w:rPr>
+          <w:sz w:val="12"/>
+          <w:szCs w:val="12"/>
+        </w:rPr>
+        <w:t>(@FOR label:labels)</w:t>
       </w:r>
     </w:p>
+    <w:tbl>
+      <w:tblPr>
+        <w:tblW w:w="3058" w:type="dxa"/>
+        <w:jc w:val="left"/>
+        <w:tblInd w:w="0" w:type="dxa"/>
+        <w:tblBorders>
+          <w:top w:val="single" w:sz="2" w:space="0" w:color="000000"/>
+          <w:left w:val="single" w:sz="2" w:space="0" w:color="000000"/>
+          <w:bottom w:val="single" w:sz="2" w:space="0" w:color="000000"/>
+          <w:right w:val="single" w:sz="2" w:space="0" w:color="000000"/>
+          <w:insideH w:val="single" w:sz="2" w:space="0" w:color="000000"/>
+          <w:insideV w:val="single" w:sz="2" w:space="0" w:color="000000"/>
+        </w:tblBorders>
+        <w:tblCellMar>
+          <w:top w:w="55" w:type="dxa"/>
+          <w:left w:w="52" w:type="dxa"/>
+          <w:bottom w:w="55" w:type="dxa"/>
+          <w:right w:w="55" w:type="dxa"/>
+        </w:tblCellMar>
+      </w:tblPr>
+      <w:tblGrid>
+        <w:gridCol w:w="3058"/>
+      </w:tblGrid>
+      <w:tr>
+        <w:trPr>
+          <w:cantSplit w:val="true"/>
+        </w:trPr>
+        <w:tc>
+          <w:tcPr>
+            <w:tcW w:w="3058" w:type="dxa"/>
+            <w:tcBorders>
+              <w:top w:val="single" w:sz="2" w:space="0" w:color="000000"/>
+              <w:left w:val="single" w:sz="2" w:space="0" w:color="000000"/>
+              <w:bottom w:val="single" w:sz="2" w:space="0" w:color="000000"/>
+              <w:right w:val="single" w:sz="2" w:space="0" w:color="000000"/>
+              <w:insideH w:val="single" w:sz="2" w:space="0" w:color="000000"/>
+              <w:insideV w:val="single" w:sz="2" w:space="0" w:color="000000"/>
+            </w:tcBorders>
+            <w:shd w:fill="auto" w:val="clear"/>
+          </w:tcPr>
+          <w:p>
+            <w:pPr>
+              <w:pStyle w:val="FrameContents"/>
+              <w:overflowPunct w:val="false"/>
+              <w:rPr>
+                <w:rFonts w:ascii="LM Sans 9" w:hAnsi="LM Sans 9"/>
+                <w:sz w:val="18"/>
+                <w:szCs w:val="18"/>
+              </w:rPr>
+            </w:pPr>
+            <w:r>
+              <w:rPr>
+                <w:rFonts w:ascii="LM Sans 9" w:hAnsi="LM Sans 9"/>
+                <w:b/>
+                <w:bCs/>
+                <w:color w:val="auto"/>
+                <w:sz w:val="18"/>
+                <w:szCs w:val="18"/>
+              </w:rPr>
+              <w:t>(@=label.header)</w:t>
+            </w:r>
+          </w:p>
+          <w:p>
+            <w:pPr>
+              <w:pStyle w:val="FrameContents"/>
+              <w:overflowPunct w:val="false"/>
+              <w:rPr>
+                <w:rFonts w:ascii="LM Sans 9" w:hAnsi="LM Sans 9"/>
+                <w:sz w:val="18"/>
+                <w:szCs w:val="18"/>
+              </w:rPr>
+            </w:pPr>
+            <w:r>
+              <w:rPr>
+                <w:rFonts w:ascii="LM Sans 9" w:hAnsi="LM Sans 9"/>
+                <w:b w:val="false"/>
+                <w:bCs w:val="false"/>
+                <w:color w:val="auto"/>
+                <w:sz w:val="18"/>
+                <w:szCs w:val="18"/>
+              </w:rPr>
+              <w:t>(@FOR line: label.lines)(@=line)(@DELIM)</w:t>
+            </w:r>
+          </w:p>
+          <w:p>
+            <w:pPr>
+              <w:pStyle w:val="FrameContents"/>
+              <w:overflowPunct w:val="false"/>
+              <w:rPr>
+                <w:rFonts w:ascii="LM Sans 9" w:hAnsi="LM Sans 9"/>
+                <w:sz w:val="18"/>
+                <w:szCs w:val="18"/>
+              </w:rPr>
+            </w:pPr>
+            <w:r>
+              <w:rPr>
+                <w:rFonts w:ascii="LM Sans 9" w:hAnsi="LM Sans 9"/>
+                <w:b w:val="false"/>
+                <w:bCs w:val="false"/>
+                <w:color w:val="auto"/>
+                <w:sz w:val="18"/>
+                <w:szCs w:val="18"/>
+              </w:rPr>
+              <w:t>(@END)</w:t>
+            </w:r>
+          </w:p>
+        </w:tc>
+      </w:tr>
+    </w:tbl>
     <w:p>
       <w:pPr>
         <w:pStyle w:val="Normal"/>
-        <w:rPr/>
+        <w:rPr>
+          <w:sz w:val="12"/>
+          <w:szCs w:val="12"/>
+        </w:rPr>
       </w:pPr>
       <w:r>
-        <w:rPr/>
-        <w:t>(@FOR label:data)(@=</w:t>
-      </w:r>
-      <w:r>
-        <w:rPr/>
-        <w:t>label.</w:t>
-      </w:r>
-      <w:r>
-        <w:rPr/>
-        <w:t>header)</w:t>
-      </w:r>
-    </w:p>
-    <w:p>
-      <w:pPr>
-        <w:pStyle w:val="Normal"/>
-        <w:rPr/>
-      </w:pPr>
-      <w:r>
-        <w:rPr/>
+        <w:rPr>
+          <w:sz w:val="12"/>
+          <w:szCs w:val="12"/>
+        </w:rPr>
         <w:t>(@END)</w:t>
       </w:r>
     </w:p>
@@ -49,9 +149,14 @@
       <w:pgSz w:w="11906" w:h="16838"/>
       <w:pgMar w:left="1134" w:right="1134" w:header="0" w:top="1134" w:footer="0" w:bottom="1134" w:gutter="0"/>
       <w:pgNumType w:fmt="decimal"/>
+      <w:cols w:num="3" w:equalWidth="false" w:sep="false">
+        <w:col w:w="3068" w:space="288"/>
+        <w:col w:w="2924" w:space="288"/>
+        <w:col w:w="3068"/>
+      </w:cols>
       <w:formProt w:val="false"/>
       <w:textDirection w:val="lrTb"/>
-      <w:docGrid w:type="default" w:linePitch="100" w:charSpace="0"/>
+      <w:docGrid w:type="default" w:linePitch="600" w:charSpace="32768"/>
     </w:sectPr>
   </w:body>
 </w:document>
@@ -148,5 +253,34 @@
       <w:rFonts w:cs="Lohit Devanagari"/>
     </w:rPr>
   </w:style>
+  <w:style w:type="paragraph" w:styleId="FrameContents">
+    <w:name w:val="Frame Contents"/>
+    <w:basedOn w:val="Normal"/>
+    <w:qFormat/>
+    <w:pPr/>
+    <w:rPr/>
+  </w:style>
+  <w:style w:type="paragraph" w:styleId="TableContents">
+    <w:name w:val="Table Contents"/>
+    <w:basedOn w:val="Normal"/>
+    <w:qFormat/>
+    <w:pPr>
+      <w:suppressLineNumbers/>
+    </w:pPr>
+    <w:rPr/>
+  </w:style>
+  <w:style w:type="paragraph" w:styleId="PreformattedText">
+    <w:name w:val="Preformatted Text"/>
+    <w:basedOn w:val="Normal"/>
+    <w:qFormat/>
+    <w:pPr>
+      <w:spacing w:before="0" w:after="0"/>
+    </w:pPr>
+    <w:rPr>
+      <w:rFonts w:ascii="Liberation Mono" w:hAnsi="Liberation Mono" w:eastAsia="DejaVu Sans Mono" w:cs="Liberation Mono"/>
+      <w:sz w:val="20"/>
+      <w:szCs w:val="20"/>
+    </w:rPr>
+  </w:style>
 </w:styles>
 </file>
</xml_diff>